<commit_message>
Final project submitted (poster, delivrable4 done)
</commit_message>
<xml_diff>
--- a/Delivrable3.docx
+++ b/Delivrable3.docx
@@ -453,6 +453,7 @@
       <w:r>
         <w:rPr>
           <w:rFonts w:ascii="Times New Roman" w:eastAsia="Times New Roman" w:hAnsi="Times New Roman" w:cs="Times New Roman"/>
+          <w:noProof/>
           <w:color w:val="000000"/>
         </w:rPr>
         <w:drawing>
@@ -732,21 +733,7 @@
           <w:rFonts w:ascii="Times New Roman" w:hAnsi="Times New Roman" w:cs="Times New Roman"/>
           <w:bCs/>
         </w:rPr>
-        <w:t xml:space="preserve">, a 71-layer CNN </w:t>
-      </w:r>
-      <w:r>
-        <w:rPr>
-          <w:rFonts w:ascii="Times New Roman" w:hAnsi="Times New Roman" w:cs="Times New Roman"/>
-          <w:bCs/>
-        </w:rPr>
-        <w:t xml:space="preserve">pretrained </w:t>
-      </w:r>
-      <w:r>
-        <w:rPr>
-          <w:rFonts w:ascii="Times New Roman" w:hAnsi="Times New Roman" w:cs="Times New Roman"/>
-          <w:bCs/>
-        </w:rPr>
-        <w:t xml:space="preserve">on </w:t>
+        <w:t xml:space="preserve">, a 71-layer CNN pretrained on </w:t>
       </w:r>
       <w:r>
         <w:rPr>
@@ -812,6 +799,7 @@
         <w:rPr>
           <w:rFonts w:ascii="Times New Roman" w:hAnsi="Times New Roman" w:cs="Times New Roman"/>
           <w:bCs/>
+          <w:noProof/>
         </w:rPr>
         <w:drawing>
           <wp:inline distT="0" distB="0" distL="0" distR="0" wp14:anchorId="78CE655F" wp14:editId="4F01CD4E">
@@ -920,8 +908,9 @@
           <w:bCs/>
           <w:color w:val="000000"/>
         </w:rPr>
-        <w:t>F</w:t>
-      </w:r>
+        <w:t>Face_detection</w:t>
+      </w:r>
+      <w:proofErr w:type="spellEnd"/>
       <w:r>
         <w:rPr>
           <w:rFonts w:ascii="Times New Roman" w:eastAsia="Times New Roman" w:hAnsi="Times New Roman" w:cs="Times New Roman"/>
@@ -929,9 +918,9 @@
           <w:bCs/>
           <w:color w:val="000000"/>
         </w:rPr>
-        <w:t>ace_detection</w:t>
-      </w:r>
-      <w:proofErr w:type="spellEnd"/>
+        <w:t xml:space="preserve"> </w:t>
+      </w:r>
+      <w:proofErr w:type="spellStart"/>
       <w:r>
         <w:rPr>
           <w:rFonts w:ascii="Times New Roman" w:eastAsia="Times New Roman" w:hAnsi="Times New Roman" w:cs="Times New Roman"/>
@@ -939,9 +928,9 @@
           <w:bCs/>
           <w:color w:val="000000"/>
         </w:rPr>
-        <w:t xml:space="preserve"> </w:t>
-      </w:r>
-      <w:proofErr w:type="spellStart"/>
+        <w:t>Xception</w:t>
+      </w:r>
+      <w:proofErr w:type="spellEnd"/>
       <w:r>
         <w:rPr>
           <w:rFonts w:ascii="Times New Roman" w:eastAsia="Times New Roman" w:hAnsi="Times New Roman" w:cs="Times New Roman"/>
@@ -949,18 +938,97 @@
           <w:bCs/>
           <w:color w:val="000000"/>
         </w:rPr>
-        <w:t>X</w:t>
-      </w:r>
-      <w:r>
+        <w:t xml:space="preserve"> model with all compressed 23 images performed best.</w:t>
+      </w:r>
+      <w:r>
+        <w:rPr>
+          <w:rFonts w:ascii="Times New Roman" w:eastAsia="Times New Roman" w:hAnsi="Times New Roman" w:cs="Times New Roman"/>
+          <w:color w:val="000000"/>
+        </w:rPr>
+        <w:t xml:space="preserve"> </w:t>
+      </w:r>
+    </w:p>
+    <w:p>
+      <w:pPr>
+        <w:spacing w:before="317"/>
+        <w:ind w:right="14"/>
+        <w:rPr>
+          <w:rFonts w:ascii="Times New Roman" w:eastAsia="Times New Roman" w:hAnsi="Times New Roman" w:cs="Times New Roman"/>
+          <w:color w:val="000000"/>
+        </w:rPr>
+      </w:pPr>
+      <w:r>
+        <w:rPr>
+          <w:rFonts w:ascii="Times New Roman" w:eastAsia="Times New Roman" w:hAnsi="Times New Roman" w:cs="Times New Roman"/>
+          <w:color w:val="000000"/>
+        </w:rPr>
+        <w:t>The predictions were run on 50 frames at a time and were averaged into a single value. 0.5 is the value returned when unable to predict. For every video, we r</w:t>
+      </w:r>
+      <w:r>
+        <w:rPr>
+          <w:rFonts w:ascii="Times New Roman" w:eastAsia="Times New Roman" w:hAnsi="Times New Roman" w:cs="Times New Roman"/>
+          <w:color w:val="000000"/>
+        </w:rPr>
+        <w:t xml:space="preserve">eturn the maximum, minimum and average </w:t>
+      </w:r>
+      <w:r>
+        <w:rPr>
+          <w:rFonts w:ascii="Times New Roman" w:eastAsia="Times New Roman" w:hAnsi="Times New Roman" w:cs="Times New Roman"/>
+          <w:color w:val="000000"/>
+        </w:rPr>
+        <w:t xml:space="preserve">all </w:t>
+      </w:r>
+      <w:r>
+        <w:rPr>
+          <w:rFonts w:ascii="Times New Roman" w:eastAsia="Times New Roman" w:hAnsi="Times New Roman" w:cs="Times New Roman"/>
+          <w:color w:val="000000"/>
+        </w:rPr>
+        <w:t>"fake" prediction</w:t>
+      </w:r>
+      <w:r>
+        <w:rPr>
+          <w:rFonts w:ascii="Times New Roman" w:eastAsia="Times New Roman" w:hAnsi="Times New Roman" w:cs="Times New Roman"/>
+          <w:color w:val="000000"/>
+        </w:rPr>
+        <w:t>, which is all the frames compiled together</w:t>
+      </w:r>
+      <w:r>
+        <w:rPr>
+          <w:rStyle w:val="FootnoteReference"/>
+          <w:rFonts w:ascii="Times New Roman" w:eastAsia="Times New Roman" w:hAnsi="Times New Roman" w:cs="Times New Roman"/>
+          <w:color w:val="000000"/>
+        </w:rPr>
+        <w:footnoteReference w:id="8"/>
+      </w:r>
+      <w:r>
+        <w:rPr>
+          <w:rFonts w:ascii="Times New Roman" w:eastAsia="Times New Roman" w:hAnsi="Times New Roman" w:cs="Times New Roman"/>
+          <w:color w:val="000000"/>
+        </w:rPr>
+        <w:t>.</w:t>
+      </w:r>
+    </w:p>
+    <w:p>
+      <w:pPr>
+        <w:spacing w:before="317"/>
+        <w:ind w:right="14"/>
+        <w:rPr>
+          <w:rFonts w:ascii="Times New Roman" w:eastAsia="Times New Roman" w:hAnsi="Times New Roman" w:cs="Times New Roman"/>
+          <w:color w:val="000000"/>
+        </w:rPr>
+      </w:pPr>
+    </w:p>
+    <w:p>
+      <w:pPr>
+        <w:spacing w:before="317"/>
+        <w:ind w:right="14"/>
         <w:rPr>
           <w:rFonts w:ascii="Times New Roman" w:eastAsia="Times New Roman" w:hAnsi="Times New Roman" w:cs="Times New Roman"/>
           <w:b/>
           <w:bCs/>
           <w:color w:val="000000"/>
         </w:rPr>
-        <w:t>ception</w:t>
-      </w:r>
-      <w:proofErr w:type="spellEnd"/>
+      </w:pPr>
       <w:r>
         <w:rPr>
           <w:rFonts w:ascii="Times New Roman" w:eastAsia="Times New Roman" w:hAnsi="Times New Roman" w:cs="Times New Roman"/>
@@ -968,32 +1036,8 @@
           <w:bCs/>
           <w:color w:val="000000"/>
         </w:rPr>
-        <w:t xml:space="preserve"> model with </w:t>
-      </w:r>
-      <w:r>
-        <w:rPr>
-          <w:rFonts w:ascii="Times New Roman" w:eastAsia="Times New Roman" w:hAnsi="Times New Roman" w:cs="Times New Roman"/>
-          <w:b/>
-          <w:bCs/>
-          <w:color w:val="000000"/>
-        </w:rPr>
-        <w:t>all</w:t>
-      </w:r>
-      <w:r>
-        <w:rPr>
-          <w:rFonts w:ascii="Times New Roman" w:eastAsia="Times New Roman" w:hAnsi="Times New Roman" w:cs="Times New Roman"/>
-          <w:b/>
-          <w:bCs/>
-          <w:color w:val="000000"/>
-        </w:rPr>
-        <w:t xml:space="preserve"> compressed 23 images performed best.</w:t>
-      </w:r>
-      <w:r>
-        <w:rPr>
-          <w:rFonts w:ascii="Times New Roman" w:eastAsia="Times New Roman" w:hAnsi="Times New Roman" w:cs="Times New Roman"/>
-          <w:color w:val="000000"/>
-        </w:rPr>
-        <w:t xml:space="preserve"> </w:t>
+        <w:lastRenderedPageBreak/>
+        <w:t>Plot the Average vs Max Prediction Probability - Fake vs Real</w:t>
       </w:r>
     </w:p>
     <w:p>
@@ -1008,98 +1052,7 @@
       <w:r>
         <w:rPr>
           <w:rFonts w:ascii="Times New Roman" w:eastAsia="Times New Roman" w:hAnsi="Times New Roman" w:cs="Times New Roman"/>
-          <w:color w:val="000000"/>
-        </w:rPr>
-        <w:t>The predictions were run on 50 frames at a time and were averaged into a single value. 0.5 is the value returned when unable to predict. For every video, we r</w:t>
-      </w:r>
-      <w:r>
-        <w:rPr>
-          <w:rFonts w:ascii="Times New Roman" w:eastAsia="Times New Roman" w:hAnsi="Times New Roman" w:cs="Times New Roman"/>
-          <w:color w:val="000000"/>
-        </w:rPr>
-        <w:t xml:space="preserve">eturn the maximum, minimum and average </w:t>
-      </w:r>
-      <w:r>
-        <w:rPr>
-          <w:rFonts w:ascii="Times New Roman" w:eastAsia="Times New Roman" w:hAnsi="Times New Roman" w:cs="Times New Roman"/>
-          <w:color w:val="000000"/>
-        </w:rPr>
-        <w:t xml:space="preserve">all </w:t>
-      </w:r>
-      <w:r>
-        <w:rPr>
-          <w:rFonts w:ascii="Times New Roman" w:eastAsia="Times New Roman" w:hAnsi="Times New Roman" w:cs="Times New Roman"/>
-          <w:color w:val="000000"/>
-        </w:rPr>
-        <w:t>"fake" prediction</w:t>
-      </w:r>
-      <w:r>
-        <w:rPr>
-          <w:rFonts w:ascii="Times New Roman" w:eastAsia="Times New Roman" w:hAnsi="Times New Roman" w:cs="Times New Roman"/>
-          <w:color w:val="000000"/>
-        </w:rPr>
-        <w:t>, which is all the frames compiled together</w:t>
-      </w:r>
-      <w:r>
-        <w:rPr>
-          <w:rStyle w:val="FootnoteReference"/>
-          <w:rFonts w:ascii="Times New Roman" w:eastAsia="Times New Roman" w:hAnsi="Times New Roman" w:cs="Times New Roman"/>
-          <w:color w:val="000000"/>
-        </w:rPr>
-        <w:footnoteReference w:id="8"/>
-      </w:r>
-      <w:r>
-        <w:rPr>
-          <w:rFonts w:ascii="Times New Roman" w:eastAsia="Times New Roman" w:hAnsi="Times New Roman" w:cs="Times New Roman"/>
-          <w:color w:val="000000"/>
-        </w:rPr>
-        <w:t>.</w:t>
-      </w:r>
-    </w:p>
-    <w:p>
-      <w:pPr>
-        <w:spacing w:before="317"/>
-        <w:ind w:right="14"/>
-        <w:rPr>
-          <w:rFonts w:ascii="Times New Roman" w:eastAsia="Times New Roman" w:hAnsi="Times New Roman" w:cs="Times New Roman"/>
-          <w:color w:val="000000"/>
-        </w:rPr>
-      </w:pPr>
-    </w:p>
-    <w:p>
-      <w:pPr>
-        <w:spacing w:before="317"/>
-        <w:ind w:right="14"/>
-        <w:rPr>
-          <w:rFonts w:ascii="Times New Roman" w:eastAsia="Times New Roman" w:hAnsi="Times New Roman" w:cs="Times New Roman"/>
-          <w:b/>
-          <w:bCs/>
-          <w:color w:val="000000"/>
-        </w:rPr>
-      </w:pPr>
-      <w:r>
-        <w:rPr>
-          <w:rFonts w:ascii="Times New Roman" w:eastAsia="Times New Roman" w:hAnsi="Times New Roman" w:cs="Times New Roman"/>
-          <w:b/>
-          <w:bCs/>
-          <w:color w:val="000000"/>
-        </w:rPr>
-        <w:lastRenderedPageBreak/>
-        <w:t>Plot the Average vs Max Prediction Probability - Fake vs Real</w:t>
-      </w:r>
-    </w:p>
-    <w:p>
-      <w:pPr>
-        <w:spacing w:before="317"/>
-        <w:ind w:right="14"/>
-        <w:rPr>
-          <w:rFonts w:ascii="Times New Roman" w:eastAsia="Times New Roman" w:hAnsi="Times New Roman" w:cs="Times New Roman"/>
-          <w:color w:val="000000"/>
-        </w:rPr>
-      </w:pPr>
-      <w:r>
-        <w:rPr>
-          <w:rFonts w:ascii="Times New Roman" w:eastAsia="Times New Roman" w:hAnsi="Times New Roman" w:cs="Times New Roman"/>
+          <w:noProof/>
           <w:color w:val="000000"/>
         </w:rPr>
         <w:drawing>
@@ -1209,21 +1162,7 @@
           <w:rFonts w:ascii="Times New Roman" w:eastAsia="Times New Roman" w:hAnsi="Times New Roman" w:cs="Times New Roman"/>
           <w:color w:val="000000"/>
         </w:rPr>
-        <w:t xml:space="preserve">, the model </w:t>
-      </w:r>
-      <w:r>
-        <w:rPr>
-          <w:rFonts w:ascii="Times New Roman" w:eastAsia="Times New Roman" w:hAnsi="Times New Roman" w:cs="Times New Roman"/>
-          <w:color w:val="000000"/>
-        </w:rPr>
-        <w:t>has a somewhat clear binary partition, with almost no confusion on real videos</w:t>
-      </w:r>
-      <w:r>
-        <w:rPr>
-          <w:rFonts w:ascii="Times New Roman" w:eastAsia="Times New Roman" w:hAnsi="Times New Roman" w:cs="Times New Roman"/>
-          <w:color w:val="000000"/>
-        </w:rPr>
-        <w:t xml:space="preserve">. </w:t>
+        <w:t xml:space="preserve">, the model has a somewhat clear binary partition, with almost no confusion on real videos. </w:t>
       </w:r>
     </w:p>
     <w:p>
@@ -1238,6 +1177,7 @@
       <w:r>
         <w:rPr>
           <w:rFonts w:ascii="Times New Roman" w:eastAsia="Times New Roman" w:hAnsi="Times New Roman" w:cs="Times New Roman"/>
+          <w:noProof/>
           <w:color w:val="000000"/>
         </w:rPr>
         <w:drawing>
@@ -1350,6 +1290,7 @@
       <w:r>
         <w:rPr>
           <w:rFonts w:ascii="Times New Roman" w:eastAsia="Times New Roman" w:hAnsi="Times New Roman" w:cs="Times New Roman"/>
+          <w:noProof/>
           <w:color w:val="000000"/>
         </w:rPr>
         <w:lastRenderedPageBreak/>
@@ -1398,6 +1339,7 @@
       <w:r>
         <w:rPr>
           <w:rFonts w:ascii="Times New Roman" w:eastAsia="Times New Roman" w:hAnsi="Times New Roman" w:cs="Times New Roman"/>
+          <w:noProof/>
           <w:color w:val="000000"/>
         </w:rPr>
         <w:drawing>
@@ -1663,17 +1605,17 @@
           <w:rFonts w:ascii="Times New Roman" w:eastAsia="Times New Roman" w:hAnsi="Times New Roman" w:cs="Times New Roman"/>
           <w:color w:val="000000"/>
         </w:rPr>
-        <w:t xml:space="preserve">, 80 videos of the test set </w:t>
-      </w:r>
-      <w:proofErr w:type="gramStart"/>
-      <w:r>
-        <w:rPr>
-          <w:rFonts w:ascii="Times New Roman" w:eastAsia="Times New Roman" w:hAnsi="Times New Roman" w:cs="Times New Roman"/>
-          <w:color w:val="000000"/>
-        </w:rPr>
-        <w:t>was</w:t>
-      </w:r>
-      <w:proofErr w:type="gramEnd"/>
+        <w:t>, 80 videos of the test set w</w:t>
+      </w:r>
+      <w:r>
+        <w:rPr>
+          <w:rFonts w:ascii="Times New Roman" w:eastAsia="Times New Roman" w:hAnsi="Times New Roman" w:cs="Times New Roman"/>
+          <w:color w:val="000000"/>
+        </w:rPr>
+        <w:t>ere</w:t>
+      </w:r>
+      <w:bookmarkStart w:id="0" w:name="_GoBack"/>
+      <w:bookmarkEnd w:id="0"/>
       <w:r>
         <w:rPr>
           <w:rFonts w:ascii="Times New Roman" w:eastAsia="Times New Roman" w:hAnsi="Times New Roman" w:cs="Times New Roman"/>
@@ -1686,21 +1628,7 @@
           <w:rFonts w:ascii="Times New Roman" w:eastAsia="Times New Roman" w:hAnsi="Times New Roman" w:cs="Times New Roman"/>
           <w:color w:val="000000"/>
         </w:rPr>
-        <w:t>(Since Kaggle holds a private test set, we cannot compare thoroughly the results.</w:t>
-      </w:r>
-      <w:r>
-        <w:rPr>
-          <w:rFonts w:ascii="Times New Roman" w:eastAsia="Times New Roman" w:hAnsi="Times New Roman" w:cs="Times New Roman"/>
-          <w:color w:val="000000"/>
-        </w:rPr>
-        <w:t xml:space="preserve"> e.g. See how the test set differs from the training set to then conduct an analysis.</w:t>
-      </w:r>
-      <w:r>
-        <w:rPr>
-          <w:rFonts w:ascii="Times New Roman" w:eastAsia="Times New Roman" w:hAnsi="Times New Roman" w:cs="Times New Roman"/>
-          <w:color w:val="000000"/>
-        </w:rPr>
-        <w:t>)</w:t>
+        <w:t>(Since Kaggle holds a private test set, we cannot compare thoroughly the results. e.g. See how the test set differs from the training set to then conduct an analysis.)</w:t>
       </w:r>
     </w:p>
     <w:p>
@@ -2035,8 +1963,6 @@
           <w:bCs/>
         </w:rPr>
       </w:pPr>
-      <w:bookmarkStart w:id="0" w:name="_GoBack"/>
-      <w:bookmarkEnd w:id="0"/>
       <w:r>
         <w:rPr>
           <w:rFonts w:ascii="Times New Roman" w:eastAsia="Times New Roman" w:hAnsi="Times New Roman" w:cs="Times New Roman"/>
@@ -2072,6 +1998,9 @@
     </w:p>
     <w:p>
       <w:r>
+        <w:rPr>
+          <w:noProof/>
+        </w:rPr>
         <w:drawing>
           <wp:inline distT="0" distB="0" distL="0" distR="0" wp14:anchorId="604848F6" wp14:editId="18A2962A">
             <wp:extent cx="5943600" cy="1293495"/>
@@ -2478,30 +2407,14 @@
       <w:r>
         <w:t xml:space="preserve"> </w:t>
       </w:r>
-      <w:r>
-        <w:fldChar w:fldCharType="begin"/>
-      </w:r>
-      <w:r>
-        <w:instrText xml:space="preserve"> HYPERLINK "</w:instrText>
-      </w:r>
-      <w:r>
-        <w:instrText>https://github.com/ondyari/FaceForensics/tree/master/classification#classification</w:instrText>
-      </w:r>
-      <w:r>
-        <w:instrText xml:space="preserve">" </w:instrText>
-      </w:r>
-      <w:r>
-        <w:fldChar w:fldCharType="separate"/>
-      </w:r>
-      <w:r>
-        <w:rPr>
-          <w:rStyle w:val="Hyperlink"/>
-        </w:rPr>
-        <w:t>https://github.com/ondyari/FaceForensics/tree/master/classification#classification</w:t>
-      </w:r>
-      <w:r>
-        <w:fldChar w:fldCharType="end"/>
-      </w:r>
+      <w:hyperlink r:id="rId6" w:history="1">
+        <w:r>
+          <w:rPr>
+            <w:rStyle w:val="Hyperlink"/>
+          </w:rPr>
+          <w:t>https://github.com/ondyari/FaceForensics/tree/master/classification#classification</w:t>
+        </w:r>
+      </w:hyperlink>
     </w:p>
   </w:footnote>
   <w:footnote w:id="7">
@@ -2518,7 +2431,7 @@
       <w:r>
         <w:t xml:space="preserve"> </w:t>
       </w:r>
-      <w:hyperlink r:id="rId6" w:history="1">
+      <w:hyperlink r:id="rId7" w:history="1">
         <w:r>
           <w:rPr>
             <w:rStyle w:val="Hyperlink"/>
@@ -2542,7 +2455,7 @@
       <w:r>
         <w:t xml:space="preserve"> </w:t>
       </w:r>
-      <w:hyperlink r:id="rId7" w:anchor="Running-FaceForensics++-in-a-Kaggle-Notebook" w:history="1">
+      <w:hyperlink r:id="rId8" w:anchor="Running-FaceForensics++-in-a-Kaggle-Notebook" w:history="1">
         <w:r>
           <w:rPr>
             <w:rStyle w:val="Hyperlink"/>
@@ -2576,19 +2489,7 @@
       <w:rPr>
         <w:rFonts w:ascii="Times New Roman" w:hAnsi="Times New Roman" w:cs="Times New Roman"/>
       </w:rPr>
-      <w:t>March 9,</w:t>
-    </w:r>
-    <w:r>
-      <w:rPr>
-        <w:rFonts w:ascii="Times New Roman" w:hAnsi="Times New Roman" w:cs="Times New Roman"/>
-      </w:rPr>
-      <w:t xml:space="preserve"> 202</w:t>
-    </w:r>
-    <w:r>
-      <w:rPr>
-        <w:rFonts w:ascii="Times New Roman" w:hAnsi="Times New Roman" w:cs="Times New Roman"/>
-      </w:rPr>
-      <w:t>0</w:t>
+      <w:t>March 9, 2020</w:t>
     </w:r>
   </w:p>
 </w:hdr>
@@ -3649,6 +3550,7 @@
   <w:style w:type="character" w:default="1" w:styleId="DefaultParagraphFont">
     <w:name w:val="Default Paragraph Font"/>
     <w:uiPriority w:val="1"/>
+    <w:semiHidden/>
     <w:unhideWhenUsed/>
   </w:style>
   <w:style w:type="table" w:default="1" w:styleId="TableNormal">
@@ -4113,7 +4015,7 @@
 </file>
 
 <file path=customXml/itemProps1.xml><?xml version="1.0" encoding="utf-8"?>
-<ds:datastoreItem xmlns:ds="http://schemas.openxmlformats.org/officeDocument/2006/customXml" ds:itemID="{F075324B-FF77-CA43-BCCD-CA8B3778E55C}">
+<ds:datastoreItem xmlns:ds="http://schemas.openxmlformats.org/officeDocument/2006/customXml" ds:itemID="{294D0840-FA16-174B-ABEB-055C2FCCAD08}">
   <ds:schemaRefs>
     <ds:schemaRef ds:uri="http://schemas.openxmlformats.org/officeDocument/2006/bibliography"/>
   </ds:schemaRefs>

</xml_diff>